<commit_message>
Pushing changes to User Guide and uploading Installation Guide.
</commit_message>
<xml_diff>
--- a/MCC - Mouse Tracking Application Usage Guide.docx
+++ b/MCC - Mouse Tracking Application Usage Guide.docx
@@ -780,33 +780,14 @@
     <w:p>
       <w:pPr>
         <w:pStyle w:val="ListParagraph"/>
-        <w:numPr>
-          <w:ilvl w:val="1"/>
-          <w:numId w:val="4"/>
-        </w:numPr>
-        <w:outlineLvl w:val="0"/>
-        <w:rPr>
-          <w:sz w:val="36"/>
-          <w:szCs w:val="36"/>
-        </w:rPr>
-      </w:pPr>
-      <w:r>
-        <w:rPr>
-          <w:sz w:val="36"/>
-          <w:szCs w:val="36"/>
-        </w:rPr>
-        <w:t>To Update URL’s That Point to The Database</w:t>
-      </w:r>
+        <w:ind w:left="1080"/>
+        <w:rPr>
+          <w:sz w:val="36"/>
+          <w:szCs w:val="36"/>
+        </w:rPr>
+      </w:pPr>
       <w:bookmarkStart w:id="0" w:name="_GoBack"/>
       <w:bookmarkEnd w:id="0"/>
-    </w:p>
-    <w:p>
-      <w:pPr>
-        <w:rPr>
-          <w:sz w:val="36"/>
-          <w:szCs w:val="36"/>
-        </w:rPr>
-      </w:pPr>
     </w:p>
     <w:p>
       <w:pPr>
@@ -2066,12 +2047,6 @@
           <w:szCs w:val="28"/>
         </w:rPr>
         <w:tab/>
-      </w:r>
-      <w:r>
-        <w:rPr>
-          <w:sz w:val="28"/>
-          <w:szCs w:val="28"/>
-        </w:rPr>
         <w:t xml:space="preserve">When creating a new cage, the application will automatically fill in the “Cage is Active”, rack number, row number, and column number sections for you. All pieces of information can be set/manipulated when creating a new </w:t>
       </w:r>
       <w:r>
@@ -2127,27 +2102,7 @@
           <w:szCs w:val="28"/>
         </w:rPr>
         <w:tab/>
-      </w:r>
-      <w:r>
-        <w:rPr>
-          <w:sz w:val="28"/>
-          <w:szCs w:val="28"/>
-        </w:rPr>
-        <w:t xml:space="preserve">When modifying an existing </w:t>
-      </w:r>
-      <w:r>
-        <w:rPr>
-          <w:sz w:val="28"/>
-          <w:szCs w:val="28"/>
-        </w:rPr>
-        <w:t>stock cage everything can b</w:t>
-      </w:r>
-      <w:r>
-        <w:rPr>
-          <w:sz w:val="28"/>
-          <w:szCs w:val="28"/>
-        </w:rPr>
-        <w:t>e updated except for the following: Set Cage ID button</w:t>
+        <w:t>When modifying an existing stock cage everything can be updated except for the following: Set Cage ID button</w:t>
       </w:r>
       <w:r>
         <w:rPr>
@@ -2253,31 +2208,7 @@
           <w:sz w:val="36"/>
           <w:szCs w:val="36"/>
         </w:rPr>
-        <w:t>Breeding</w:t>
-      </w:r>
-      <w:r>
-        <w:rPr>
-          <w:b/>
-          <w:sz w:val="36"/>
-          <w:szCs w:val="36"/>
-        </w:rPr>
-        <w:t xml:space="preserve"> </w:t>
-      </w:r>
-      <w:r>
-        <w:rPr>
-          <w:b/>
-          <w:sz w:val="36"/>
-          <w:szCs w:val="36"/>
-        </w:rPr>
-        <w:t>Male</w:t>
-      </w:r>
-      <w:r>
-        <w:rPr>
-          <w:b/>
-          <w:sz w:val="36"/>
-          <w:szCs w:val="36"/>
-        </w:rPr>
-        <w:t xml:space="preserve"> View</w:t>
+        <w:t>Breeding Male View</w:t>
       </w:r>
       <w:r>
         <w:rPr>
@@ -2717,7 +2648,7 @@
           <w:sz w:val="36"/>
           <w:szCs w:val="36"/>
         </w:rPr>
-        <w:t>Alerts</w:t>
+        <w:t>Alerts View</w:t>
       </w:r>
       <w:r>
         <w:rPr>
@@ -2725,122 +2656,395 @@
           <w:sz w:val="36"/>
           <w:szCs w:val="36"/>
         </w:rPr>
-        <w:t xml:space="preserve"> View</w:t>
-      </w:r>
-      <w:r>
+        <w:t>:</w:t>
+      </w:r>
+    </w:p>
+    <w:p>
+      <w:pPr>
         <w:rPr>
           <w:b/>
           <w:sz w:val="36"/>
           <w:szCs w:val="36"/>
         </w:rPr>
-        <w:t>:</w:t>
-      </w:r>
-    </w:p>
-    <w:p>
-      <w:pPr>
+      </w:pPr>
+    </w:p>
+    <w:p>
+      <w:pPr>
+        <w:outlineLvl w:val="0"/>
+        <w:rPr>
+          <w:sz w:val="28"/>
+          <w:szCs w:val="28"/>
+          <w:u w:val="single"/>
+        </w:rPr>
+      </w:pPr>
+      <w:r>
+        <w:rPr>
+          <w:sz w:val="28"/>
+          <w:szCs w:val="28"/>
+          <w:u w:val="single"/>
+        </w:rPr>
+        <w:t>Overview:</w:t>
+      </w:r>
+    </w:p>
+    <w:p>
+      <w:pPr>
+        <w:outlineLvl w:val="0"/>
+        <w:rPr>
+          <w:sz w:val="28"/>
+          <w:szCs w:val="28"/>
+        </w:rPr>
+      </w:pPr>
+      <w:r>
+        <w:rPr>
+          <w:sz w:val="28"/>
+          <w:szCs w:val="28"/>
+        </w:rPr>
+        <w:tab/>
+        <w:t xml:space="preserve">This view can be accessed from the menu on the rack view. This view displays a list of all alerts that are active on cages stored in the database. </w:t>
+      </w:r>
+      <w:r>
+        <w:rPr>
+          <w:sz w:val="28"/>
+          <w:szCs w:val="28"/>
+        </w:rPr>
+        <w:t xml:space="preserve">The “Show Alerts” button can be tapped to refresh the alerts being displayed. Note, alerts cannot be removed from this list! </w:t>
+      </w:r>
+      <w:r>
+        <w:rPr>
+          <w:sz w:val="28"/>
+          <w:szCs w:val="28"/>
+        </w:rPr>
+        <w:t xml:space="preserve">By swiping an alert to the left you are given the option of marking the selected alert as “Resolved.” This flag is only a visual one and does not actually mark the alert for removal at the end of the day. </w:t>
+      </w:r>
+      <w:r>
+        <w:rPr>
+          <w:sz w:val="28"/>
+          <w:szCs w:val="28"/>
+        </w:rPr>
+        <w:t>To resolve an alert, you must complete the action the alert is informing you of. To complete this action, you are able to tap on the alert within the Alerts View to view the cage/male that has the selected alert. Within the view that appears, perform the necessary action to resolve the alert</w:t>
+      </w:r>
+      <w:r>
+        <w:rPr>
+          <w:sz w:val="28"/>
+          <w:szCs w:val="28"/>
+        </w:rPr>
+        <w:t xml:space="preserve"> (Below is an explanation of how to resolve each alert)</w:t>
+      </w:r>
+      <w:r>
+        <w:rPr>
+          <w:sz w:val="28"/>
+          <w:szCs w:val="28"/>
+        </w:rPr>
+        <w:t>. At the end of the day, the database will automatically clear any alerts that have been resolved.</w:t>
+      </w:r>
+      <w:r>
+        <w:rPr>
+          <w:sz w:val="28"/>
+          <w:szCs w:val="28"/>
+        </w:rPr>
+        <w:t xml:space="preserve"> In addition, should you mark an alert as “Resolved” in the alert view but wish to revert this flag, simply swipe left again on the desired alert marked “Resolved” to bring up the option to “Unresolve” the alert. </w:t>
+      </w:r>
+    </w:p>
+    <w:p>
+      <w:pPr>
+        <w:pStyle w:val="ListParagraph"/>
+        <w:numPr>
+          <w:ilvl w:val="1"/>
+          <w:numId w:val="7"/>
+        </w:numPr>
+        <w:outlineLvl w:val="0"/>
+        <w:rPr>
+          <w:sz w:val="28"/>
+          <w:szCs w:val="28"/>
+        </w:rPr>
+      </w:pPr>
+      <w:r>
+        <w:rPr>
+          <w:sz w:val="28"/>
+          <w:szCs w:val="28"/>
+        </w:rPr>
+        <w:t xml:space="preserve">Any alert marked as “Resolved” or “Unresolved” can be seen within a cage/male view by tapping the Alert Bell icon in the top right hand corner. </w:t>
+      </w:r>
+    </w:p>
+    <w:p>
+      <w:pPr>
+        <w:pStyle w:val="ListParagraph"/>
+        <w:numPr>
+          <w:ilvl w:val="0"/>
+          <w:numId w:val="7"/>
+        </w:numPr>
+        <w:outlineLvl w:val="0"/>
+        <w:rPr>
+          <w:sz w:val="28"/>
+          <w:szCs w:val="28"/>
+        </w:rPr>
+      </w:pPr>
+      <w:r>
+        <w:rPr>
+          <w:sz w:val="28"/>
+          <w:szCs w:val="28"/>
+        </w:rPr>
+        <w:t>Alerts and how to resolve them…</w:t>
+      </w:r>
+    </w:p>
+    <w:p>
+      <w:pPr>
+        <w:pStyle w:val="ListParagraph"/>
+        <w:numPr>
+          <w:ilvl w:val="1"/>
+          <w:numId w:val="7"/>
+        </w:numPr>
+        <w:outlineLvl w:val="0"/>
+        <w:rPr>
+          <w:sz w:val="28"/>
+          <w:szCs w:val="28"/>
+        </w:rPr>
+      </w:pPr>
+      <w:r>
+        <w:rPr>
+          <w:sz w:val="28"/>
+          <w:szCs w:val="28"/>
+        </w:rPr>
+        <w:t>Wean Cage:</w:t>
+      </w:r>
+    </w:p>
+    <w:p>
+      <w:pPr>
+        <w:pStyle w:val="ListParagraph"/>
+        <w:numPr>
+          <w:ilvl w:val="2"/>
+          <w:numId w:val="7"/>
+        </w:numPr>
+        <w:outlineLvl w:val="0"/>
+        <w:rPr>
+          <w:sz w:val="28"/>
+          <w:szCs w:val="28"/>
+        </w:rPr>
+      </w:pPr>
+      <w:r>
+        <w:rPr>
+          <w:sz w:val="28"/>
+          <w:szCs w:val="28"/>
+        </w:rPr>
+        <w:t>Enter the cage that needs to be weaned, and tap the “Wean Cage” button in the bottom left. Press “Done” and select “Save and Continue” to retain changes.</w:t>
+      </w:r>
+    </w:p>
+    <w:p>
+      <w:pPr>
+        <w:pStyle w:val="ListParagraph"/>
+        <w:numPr>
+          <w:ilvl w:val="1"/>
+          <w:numId w:val="7"/>
+        </w:numPr>
+        <w:outlineLvl w:val="0"/>
+        <w:rPr>
+          <w:sz w:val="28"/>
+          <w:szCs w:val="28"/>
+        </w:rPr>
+      </w:pPr>
+      <w:r>
+        <w:rPr>
+          <w:sz w:val="28"/>
+          <w:szCs w:val="28"/>
+        </w:rPr>
+        <w:t>Old Breeding Male:</w:t>
+      </w:r>
+    </w:p>
+    <w:p>
+      <w:pPr>
+        <w:pStyle w:val="ListParagraph"/>
+        <w:numPr>
+          <w:ilvl w:val="2"/>
+          <w:numId w:val="7"/>
+        </w:numPr>
+        <w:outlineLvl w:val="0"/>
+        <w:rPr>
+          <w:sz w:val="28"/>
+          <w:szCs w:val="28"/>
+        </w:rPr>
+      </w:pPr>
+      <w:r>
+        <w:rPr>
+          <w:sz w:val="28"/>
+          <w:szCs w:val="28"/>
+        </w:rPr>
+        <w:t xml:space="preserve">Enter the cage or view the male via the alerts view with </w:t>
+      </w:r>
+      <w:proofErr w:type="gramStart"/>
+      <w:r>
+        <w:rPr>
+          <w:sz w:val="28"/>
+          <w:szCs w:val="28"/>
+        </w:rPr>
+        <w:t>the ”Old</w:t>
+      </w:r>
+      <w:proofErr w:type="gramEnd"/>
+      <w:r>
+        <w:rPr>
+          <w:sz w:val="28"/>
+          <w:szCs w:val="28"/>
+        </w:rPr>
+        <w:t xml:space="preserve"> Breeding Male” alert applied to it. Simply switch the “Active” switch from “On” to “Off”. Confirm the changes, and select “Done” and “Save and Continue” to retain changes. </w:t>
+      </w:r>
+    </w:p>
+    <w:p>
+      <w:pPr>
+        <w:pStyle w:val="ListParagraph"/>
+        <w:numPr>
+          <w:ilvl w:val="1"/>
+          <w:numId w:val="7"/>
+        </w:numPr>
+        <w:outlineLvl w:val="0"/>
+        <w:rPr>
+          <w:sz w:val="28"/>
+          <w:szCs w:val="28"/>
+        </w:rPr>
+      </w:pPr>
+      <w:r>
+        <w:rPr>
+          <w:sz w:val="28"/>
+          <w:szCs w:val="28"/>
+        </w:rPr>
+        <w:t>Old Breeding Female:</w:t>
+      </w:r>
+    </w:p>
+    <w:p>
+      <w:pPr>
+        <w:pStyle w:val="ListParagraph"/>
+        <w:numPr>
+          <w:ilvl w:val="2"/>
+          <w:numId w:val="7"/>
+        </w:numPr>
+        <w:outlineLvl w:val="0"/>
+        <w:rPr>
+          <w:sz w:val="28"/>
+          <w:szCs w:val="28"/>
+        </w:rPr>
+      </w:pPr>
+      <w:r>
+        <w:rPr>
+          <w:sz w:val="28"/>
+          <w:szCs w:val="28"/>
+        </w:rPr>
+        <w:t xml:space="preserve">Due to there being two females within a cage, and each not being individually identifiable, both females in most cases will need to be replaced. Simply </w:t>
+      </w:r>
+      <w:r>
+        <w:rPr>
+          <w:sz w:val="28"/>
+          <w:szCs w:val="28"/>
+        </w:rPr>
+        <w:t xml:space="preserve">mark the “Active” switch from “On” to “Off”. </w:t>
+      </w:r>
+    </w:p>
+    <w:p>
+      <w:pPr>
+        <w:pStyle w:val="ListParagraph"/>
+        <w:numPr>
+          <w:ilvl w:val="3"/>
+          <w:numId w:val="7"/>
+        </w:numPr>
+        <w:outlineLvl w:val="0"/>
+        <w:rPr>
+          <w:sz w:val="28"/>
+          <w:szCs w:val="28"/>
+        </w:rPr>
+      </w:pPr>
+      <w:r>
+        <w:rPr>
+          <w:sz w:val="28"/>
+          <w:szCs w:val="28"/>
+        </w:rPr>
+        <w:t>Should you be able to determine which female is needing to be replaced but the other is not required to be removed, you will still have to deactivate the cage to have the database recognize the alert as resolved and to have it cleared. If you wish to keep the mouse that is not too old, you will have to create a new breeding cage with that mouse.</w:t>
+      </w:r>
+    </w:p>
+    <w:p>
+      <w:pPr>
+        <w:pStyle w:val="ListParagraph"/>
+        <w:numPr>
+          <w:ilvl w:val="3"/>
+          <w:numId w:val="7"/>
+        </w:numPr>
+        <w:outlineLvl w:val="0"/>
+        <w:rPr>
+          <w:sz w:val="28"/>
+          <w:szCs w:val="28"/>
+        </w:rPr>
+      </w:pPr>
+      <w:r>
+        <w:rPr>
+          <w:sz w:val="28"/>
+          <w:szCs w:val="28"/>
+        </w:rPr>
+        <w:t>In addition, if the “Old Breeding Female” alert appear while a cage contains a litter. We would recommend you disregard the alert until the litter is ready to be weaned. Then wean the litter and deactivate the cage along with its female(s).</w:t>
+      </w:r>
+    </w:p>
+    <w:p>
+      <w:pPr>
+        <w:pStyle w:val="ListParagraph"/>
+        <w:numPr>
+          <w:ilvl w:val="1"/>
+          <w:numId w:val="7"/>
+        </w:numPr>
+        <w:outlineLvl w:val="0"/>
+        <w:rPr>
+          <w:sz w:val="28"/>
+          <w:szCs w:val="28"/>
+        </w:rPr>
+      </w:pPr>
+      <w:r>
+        <w:rPr>
+          <w:sz w:val="28"/>
+          <w:szCs w:val="28"/>
+        </w:rPr>
+        <w:t>Cage with Order:</w:t>
+      </w:r>
+    </w:p>
+    <w:p>
+      <w:pPr>
+        <w:pStyle w:val="ListParagraph"/>
+        <w:numPr>
+          <w:ilvl w:val="2"/>
+          <w:numId w:val="7"/>
+        </w:numPr>
+        <w:outlineLvl w:val="0"/>
+        <w:rPr>
+          <w:sz w:val="28"/>
+          <w:szCs w:val="28"/>
+        </w:rPr>
+      </w:pPr>
+      <w:r>
+        <w:rPr>
+          <w:sz w:val="28"/>
+          <w:szCs w:val="28"/>
+        </w:rPr>
+        <w:t xml:space="preserve">To resolve this alert, deactivate the cage upon removing it from the rack for distribution to the buyer. </w:t>
+      </w:r>
+    </w:p>
+    <w:p>
+      <w:pPr>
+        <w:outlineLvl w:val="0"/>
+        <w:rPr>
+          <w:sz w:val="28"/>
+          <w:szCs w:val="28"/>
+        </w:rPr>
+      </w:pPr>
+    </w:p>
+    <w:p>
+      <w:pPr>
+        <w:outlineLvl w:val="0"/>
         <w:rPr>
           <w:b/>
           <w:sz w:val="36"/>
           <w:szCs w:val="36"/>
         </w:rPr>
       </w:pPr>
-    </w:p>
-    <w:p>
-      <w:pPr>
-        <w:outlineLvl w:val="0"/>
-        <w:rPr>
-          <w:sz w:val="28"/>
-          <w:szCs w:val="28"/>
-          <w:u w:val="single"/>
-        </w:rPr>
-      </w:pPr>
-      <w:r>
-        <w:rPr>
-          <w:sz w:val="28"/>
-          <w:szCs w:val="28"/>
-          <w:u w:val="single"/>
-        </w:rPr>
-        <w:t>Overview:</w:t>
-      </w:r>
-    </w:p>
-    <w:p>
-      <w:pPr>
-        <w:outlineLvl w:val="0"/>
-        <w:rPr>
-          <w:sz w:val="28"/>
-          <w:szCs w:val="28"/>
-        </w:rPr>
-      </w:pPr>
-      <w:r>
-        <w:rPr>
-          <w:sz w:val="28"/>
-          <w:szCs w:val="28"/>
-        </w:rPr>
-        <w:tab/>
-        <w:t>This view</w:t>
-      </w:r>
-      <w:r>
-        <w:rPr>
-          <w:sz w:val="28"/>
-          <w:szCs w:val="28"/>
-        </w:rPr>
-        <w:t xml:space="preserve"> can be accessed from the menu on the rack view</w:t>
-      </w:r>
-      <w:r>
-        <w:rPr>
-          <w:sz w:val="28"/>
-          <w:szCs w:val="28"/>
-        </w:rPr>
-        <w:t>.</w:t>
-      </w:r>
-      <w:r>
-        <w:rPr>
-          <w:sz w:val="28"/>
-          <w:szCs w:val="28"/>
-        </w:rPr>
-        <w:t xml:space="preserve"> This view displays a list of all alerts that are active on cages stored in the database. </w:t>
-      </w:r>
-      <w:r>
-        <w:rPr>
-          <w:sz w:val="28"/>
-          <w:szCs w:val="28"/>
-        </w:rPr>
-        <w:t>The “Show Alerts” button can be tapped to refresh the alerts being displayed. Note, alerts cannot be removed from this list! To resolve an alert, you must complete the action the alert is informing you of. To complete this action, you are able to tap on the alert within the Alerts View to view the cage/male that has the selected alert. Within the view that appears, perform the necessary action to resolve the alert. At the end of the day, the database will automatically clear any alerts that have been resolved.</w:t>
-      </w:r>
-    </w:p>
-    <w:p>
-      <w:pPr>
-        <w:outlineLvl w:val="0"/>
-        <w:rPr>
-          <w:sz w:val="28"/>
-          <w:szCs w:val="28"/>
-        </w:rPr>
-      </w:pPr>
-    </w:p>
-    <w:p>
-      <w:pPr>
-        <w:outlineLvl w:val="0"/>
+      <w:r>
         <w:rPr>
           <w:b/>
           <w:sz w:val="36"/>
           <w:szCs w:val="36"/>
         </w:rPr>
-      </w:pPr>
-      <w:r>
-        <w:rPr>
-          <w:b/>
-          <w:sz w:val="36"/>
-          <w:szCs w:val="36"/>
-        </w:rPr>
-        <w:t>Scan QR Code</w:t>
-      </w:r>
-      <w:r>
-        <w:rPr>
-          <w:b/>
-          <w:sz w:val="36"/>
-          <w:szCs w:val="36"/>
-        </w:rPr>
-        <w:t xml:space="preserve"> View</w:t>
+        <w:t>Scan QR Code View</w:t>
       </w:r>
       <w:r>
         <w:rPr>
@@ -2919,7 +3123,7 @@
           <w:sz w:val="36"/>
           <w:szCs w:val="36"/>
         </w:rPr>
-        <w:t xml:space="preserve">Settings </w:t>
+        <w:t>Settings View</w:t>
       </w:r>
       <w:r>
         <w:rPr>
@@ -2927,24 +3131,16 @@
           <w:sz w:val="36"/>
           <w:szCs w:val="36"/>
         </w:rPr>
-        <w:t>View</w:t>
-      </w:r>
-      <w:r>
+        <w:t>:</w:t>
+      </w:r>
+    </w:p>
+    <w:p>
+      <w:pPr>
         <w:rPr>
           <w:b/>
           <w:sz w:val="36"/>
           <w:szCs w:val="36"/>
         </w:rPr>
-        <w:t>:</w:t>
-      </w:r>
-    </w:p>
-    <w:p>
-      <w:pPr>
-        <w:rPr>
-          <w:b/>
-          <w:sz w:val="36"/>
-          <w:szCs w:val="36"/>
-        </w:rPr>
       </w:pPr>
     </w:p>
     <w:p>
@@ -2979,28 +3175,7 @@
           <w:szCs w:val="28"/>
         </w:rPr>
         <w:tab/>
-        <w:t xml:space="preserve">This view will display the </w:t>
-      </w:r>
-      <w:r>
-        <w:rPr>
-          <w:sz w:val="28"/>
-          <w:szCs w:val="28"/>
-        </w:rPr>
-        <w:t>settings that are shared across all devices running this application</w:t>
-      </w:r>
-      <w:r>
-        <w:rPr>
-          <w:sz w:val="28"/>
-          <w:szCs w:val="28"/>
-        </w:rPr>
-        <w:t>.</w:t>
-      </w:r>
-      <w:r>
-        <w:rPr>
-          <w:sz w:val="28"/>
-          <w:szCs w:val="28"/>
-        </w:rPr>
-        <w:t xml:space="preserve"> All settings are modifiable. Tap the “Done” button in the top right-hand corner of the view and select “Save and Continue” to retain any changes made. If there is more than one device currently running the application at the same time you have edited the settings, make sure the </w:t>
+        <w:t xml:space="preserve">This view will display the settings that are shared across all devices running this application. All settings are modifiable. Tap the “Done” button in the top right-hand corner of the view and select “Save and Continue” to retain any changes made. If there is more than one device currently running the application at the same time you have edited the settings, make sure the </w:t>
       </w:r>
       <w:r>
         <w:rPr>
@@ -3008,98 +3183,6 @@
           <w:szCs w:val="28"/>
         </w:rPr>
         <w:t>other devices tap the “Refresh View” button on the Rack View to apply the changes made.</w:t>
-      </w:r>
-    </w:p>
-    <w:p>
-      <w:pPr>
-        <w:outlineLvl w:val="0"/>
-        <w:rPr>
-          <w:sz w:val="28"/>
-          <w:szCs w:val="28"/>
-          <w:u w:val="single"/>
-        </w:rPr>
-      </w:pPr>
-      <w:r>
-        <w:rPr>
-          <w:sz w:val="28"/>
-          <w:szCs w:val="28"/>
-          <w:u w:val="single"/>
-        </w:rPr>
-        <w:t>To Update URL’s That Point to The Database:</w:t>
-      </w:r>
-    </w:p>
-    <w:p>
-      <w:pPr>
-        <w:outlineLvl w:val="0"/>
-        <w:rPr>
-          <w:sz w:val="28"/>
-          <w:szCs w:val="28"/>
-        </w:rPr>
-      </w:pPr>
-      <w:r>
-        <w:rPr>
-          <w:sz w:val="28"/>
-          <w:szCs w:val="28"/>
-        </w:rPr>
-        <w:tab/>
-        <w:t xml:space="preserve">This portion is so that the application is specifically for swapping from the database that was used during the development off the application to the database that will be hosted permanently by VCU IT Services. </w:t>
-      </w:r>
-    </w:p>
-    <w:p>
-      <w:pPr>
-        <w:outlineLvl w:val="0"/>
-        <w:rPr>
-          <w:sz w:val="28"/>
-          <w:szCs w:val="28"/>
-        </w:rPr>
-      </w:pPr>
-    </w:p>
-    <w:p>
-      <w:pPr>
-        <w:outlineLvl w:val="0"/>
-        <w:rPr>
-          <w:sz w:val="28"/>
-          <w:szCs w:val="28"/>
-        </w:rPr>
-      </w:pPr>
-      <w:r>
-        <w:rPr>
-          <w:sz w:val="28"/>
-          <w:szCs w:val="28"/>
-        </w:rPr>
-        <w:t xml:space="preserve">The URLs have been labeled as accurately as possible to describe what they do and where they point to in the database. These URLs can be located at the top of the </w:t>
-      </w:r>
-      <w:proofErr w:type="spellStart"/>
-      <w:r>
-        <w:rPr>
-          <w:sz w:val="28"/>
-          <w:szCs w:val="28"/>
-        </w:rPr>
-        <w:t>QueryServer.swift</w:t>
-      </w:r>
-      <w:proofErr w:type="spellEnd"/>
-      <w:r>
-        <w:rPr>
-          <w:sz w:val="28"/>
-          <w:szCs w:val="28"/>
-        </w:rPr>
-        <w:t xml:space="preserve"> file located in the application. You must be using Apple’s IDE </w:t>
-      </w:r>
-      <w:proofErr w:type="spellStart"/>
-      <w:r>
-        <w:rPr>
-          <w:sz w:val="28"/>
-          <w:szCs w:val="28"/>
-        </w:rPr>
-        <w:t>XCode</w:t>
-      </w:r>
-      <w:proofErr w:type="spellEnd"/>
-      <w:r>
-        <w:rPr>
-          <w:sz w:val="28"/>
-          <w:szCs w:val="28"/>
-        </w:rPr>
-        <w:t xml:space="preserve"> to make these changes. Then, once the URLs have been updated, you must log into an Apple ID that has developer mode enabled, and then log into the same Apple ID on the device on which you wish to install the updated application. Look online for additional information on how to enable developer mode/install the application onto the device you wish to use. </w:t>
       </w:r>
     </w:p>
     <w:sectPr>
@@ -3316,7 +3399,7 @@
   <w:abstractNum w:abstractNumId="2">
     <w:nsid w:val="409F67D3"/>
     <w:multiLevelType w:val="hybridMultilevel"/>
-    <w:tmpl w:val="B820242E"/>
+    <w:tmpl w:val="E0966296"/>
     <w:lvl w:ilvl="0" w:tplc="04090001">
       <w:start w:val="1"/>
       <w:numFmt w:val="bullet"/>
@@ -3341,7 +3424,7 @@
         <w:rFonts w:ascii="Courier New" w:hAnsi="Courier New" w:cs="Courier New" w:hint="default"/>
       </w:rPr>
     </w:lvl>
-    <w:lvl w:ilvl="2" w:tplc="04090005" w:tentative="1">
+    <w:lvl w:ilvl="2" w:tplc="04090005">
       <w:start w:val="1"/>
       <w:numFmt w:val="bullet"/>
       <w:lvlText w:val=""/>
@@ -3353,7 +3436,7 @@
         <w:rFonts w:ascii="Wingdings" w:hAnsi="Wingdings" w:hint="default"/>
       </w:rPr>
     </w:lvl>
-    <w:lvl w:ilvl="3" w:tplc="04090001" w:tentative="1">
+    <w:lvl w:ilvl="3" w:tplc="04090001">
       <w:start w:val="1"/>
       <w:numFmt w:val="bullet"/>
       <w:lvlText w:val=""/>
@@ -3365,7 +3448,7 @@
         <w:rFonts w:ascii="Symbol" w:hAnsi="Symbol" w:hint="default"/>
       </w:rPr>
     </w:lvl>
-    <w:lvl w:ilvl="4" w:tplc="04090003" w:tentative="1">
+    <w:lvl w:ilvl="4" w:tplc="04090003">
       <w:start w:val="1"/>
       <w:numFmt w:val="bullet"/>
       <w:lvlText w:val="o"/>

</xml_diff>